<commit_message>
verbal Gesamtnote und Durchschnitt der Gesamtleistungen
</commit_message>
<xml_diff>
--- a/template/BP 2004/BP2004_GMS_Abschlusszeugnis_HS.docx
+++ b/template/BP 2004/BP2004_GMS_Abschlusszeugnis_HS.docx
@@ -3333,28 +3333,7 @@
               <w:rPr>
                 <w:sz w:val="22"/>
               </w:rPr>
-              <w:t>$</w:t>
-            </w:r>
-            <w:r>
-              <w:rPr>
-                <w:noProof/>
-                <w:sz w:val="22"/>
-              </w:rPr>
-              <w:t>{</w:t>
-            </w:r>
-            <w:r>
-              <w:rPr>
-                <w:noProof/>
-                <w:sz w:val="22"/>
-              </w:rPr>
-              <w:t>projekt_</w:t>
-            </w:r>
-            <w:r>
-              <w:rPr>
-                <w:noProof/>
-                <w:sz w:val="22"/>
-              </w:rPr>
-              <w:t>thema}</w:t>
+              <w:t>${projekt_thema}</w:t>
             </w:r>
             <w:r>
               <w:rPr>
@@ -3474,17 +3453,7 @@
                 <w:sz w:val="13"/>
                 <w:szCs w:val="13"/>
               </w:rPr>
-              <w:t>(</w:t>
-            </w:r>
-            <w:r>
-              <w:rPr>
-                <w:rFonts w:eastAsia="Arial"/>
-                <w:spacing w:val="-1"/>
-                <w:w w:val="113"/>
-                <w:sz w:val="15"/>
-                <w:szCs w:val="13"/>
-              </w:rPr>
-              <w:t>Verbalbeurteilung siehe Beiblatt)</w:t>
+              <w:t>(Verbalbeurteilung siehe Beiblatt)</w:t>
             </w:r>
           </w:p>
         </w:tc>
@@ -3519,426 +3488,66 @@
                 <w:position w:val="-1"/>
                 <w:sz w:val="22"/>
               </w:rPr>
-              <w:t>G</w:t>
-            </w:r>
-            <w:r>
-              <w:rPr>
-                <w:rFonts w:eastAsia="Arial"/>
-                <w:spacing w:val="-1"/>
-                <w:w w:val="108"/>
-                <w:position w:val="-1"/>
-                <w:sz w:val="22"/>
-              </w:rPr>
-              <w:t>e</w:t>
-            </w:r>
-            <w:r>
-              <w:rPr>
-                <w:rFonts w:eastAsia="Arial"/>
-                <w:spacing w:val="2"/>
-                <w:w w:val="108"/>
-                <w:position w:val="-1"/>
-                <w:sz w:val="22"/>
-              </w:rPr>
-              <w:t>s</w:t>
-            </w:r>
-            <w:r>
-              <w:rPr>
-                <w:rFonts w:eastAsia="Arial"/>
-                <w:spacing w:val="-1"/>
-                <w:w w:val="108"/>
-                <w:position w:val="-1"/>
-                <w:sz w:val="22"/>
-              </w:rPr>
-              <w:t>a</w:t>
-            </w:r>
-            <w:r>
-              <w:rPr>
-                <w:rFonts w:eastAsia="Arial"/>
-                <w:spacing w:val="1"/>
-                <w:w w:val="108"/>
-                <w:position w:val="-1"/>
-                <w:sz w:val="22"/>
-              </w:rPr>
-              <w:t>m</w:t>
-            </w:r>
-            <w:r>
-              <w:rPr>
-                <w:rFonts w:eastAsia="Arial"/>
-                <w:spacing w:val="-1"/>
-                <w:w w:val="108"/>
-                <w:position w:val="-1"/>
-                <w:sz w:val="22"/>
-              </w:rPr>
-              <w:t>tno</w:t>
-            </w:r>
-            <w:r>
-              <w:rPr>
-                <w:rFonts w:eastAsia="Arial"/>
-                <w:spacing w:val="2"/>
-                <w:w w:val="108"/>
-                <w:position w:val="-1"/>
-                <w:sz w:val="22"/>
-              </w:rPr>
-              <w:t>t</w:t>
-            </w:r>
-            <w:r>
-              <w:rPr>
-                <w:rFonts w:eastAsia="Arial"/>
-                <w:w w:val="108"/>
-                <w:position w:val="-1"/>
-                <w:sz w:val="22"/>
-              </w:rPr>
-              <w:t>e</w:t>
-            </w:r>
-            <w:r>
-              <w:rPr>
-                <w:rFonts w:ascii="Times New Roman" w:eastAsia="Times New Roman" w:hAnsi="Times New Roman" w:cs="Times New Roman"/>
-                <w:spacing w:val="6"/>
-                <w:w w:val="108"/>
-                <w:position w:val="-1"/>
-                <w:sz w:val="22"/>
-              </w:rPr>
-              <w:t xml:space="preserve"> </w:t>
-            </w:r>
-            <w:r>
-              <w:rPr>
-                <w:rFonts w:eastAsia="Arial"/>
-                <w:spacing w:val="-1"/>
-                <w:position w:val="-1"/>
-                <w:sz w:val="22"/>
-              </w:rPr>
-              <w:t>un</w:t>
-            </w:r>
-            <w:r>
-              <w:rPr>
-                <w:rFonts w:eastAsia="Arial"/>
-                <w:position w:val="-1"/>
-                <w:sz w:val="22"/>
-              </w:rPr>
-              <w:t>d</w:t>
-            </w:r>
-            <w:r>
-              <w:rPr>
-                <w:rFonts w:ascii="Times New Roman" w:eastAsia="Times New Roman" w:hAnsi="Times New Roman" w:cs="Times New Roman"/>
-                <w:spacing w:val="53"/>
-                <w:position w:val="-1"/>
-                <w:sz w:val="22"/>
-              </w:rPr>
-              <w:t xml:space="preserve"> </w:t>
-            </w:r>
-            <w:r>
-              <w:rPr>
-                <w:rFonts w:eastAsia="Arial"/>
-                <w:spacing w:val="-2"/>
-                <w:w w:val="113"/>
-                <w:position w:val="-1"/>
-                <w:sz w:val="22"/>
-              </w:rPr>
-              <w:t>D</w:t>
-            </w:r>
-            <w:r>
-              <w:rPr>
-                <w:rFonts w:eastAsia="Arial"/>
-                <w:spacing w:val="-1"/>
-                <w:w w:val="113"/>
-                <w:position w:val="-1"/>
-                <w:sz w:val="22"/>
-              </w:rPr>
-              <w:t>u</w:t>
-            </w:r>
-            <w:r>
-              <w:rPr>
-                <w:rFonts w:eastAsia="Arial"/>
-                <w:spacing w:val="1"/>
-                <w:w w:val="113"/>
-                <w:position w:val="-1"/>
-                <w:sz w:val="22"/>
-              </w:rPr>
-              <w:t>r</w:t>
-            </w:r>
-            <w:r>
-              <w:rPr>
-                <w:rFonts w:eastAsia="Arial"/>
-                <w:spacing w:val="-1"/>
-                <w:w w:val="113"/>
-                <w:position w:val="-1"/>
-                <w:sz w:val="22"/>
-              </w:rPr>
-              <w:t>ch</w:t>
-            </w:r>
-            <w:r>
-              <w:rPr>
-                <w:rFonts w:eastAsia="Arial"/>
-                <w:spacing w:val="2"/>
-                <w:w w:val="113"/>
-                <w:position w:val="-1"/>
-                <w:sz w:val="22"/>
-              </w:rPr>
-              <w:t>s</w:t>
-            </w:r>
-            <w:r>
-              <w:rPr>
-                <w:rFonts w:eastAsia="Arial"/>
-                <w:spacing w:val="-1"/>
-                <w:w w:val="113"/>
-                <w:position w:val="-1"/>
-                <w:sz w:val="22"/>
-              </w:rPr>
-              <w:t>chn</w:t>
-            </w:r>
-            <w:r>
-              <w:rPr>
-                <w:rFonts w:eastAsia="Arial"/>
-                <w:spacing w:val="2"/>
-                <w:w w:val="113"/>
-                <w:position w:val="-1"/>
-                <w:sz w:val="22"/>
-              </w:rPr>
-              <w:t>i</w:t>
-            </w:r>
-            <w:r>
-              <w:rPr>
-                <w:rFonts w:eastAsia="Arial"/>
-                <w:spacing w:val="-1"/>
-                <w:w w:val="113"/>
-                <w:position w:val="-1"/>
-                <w:sz w:val="22"/>
-              </w:rPr>
-              <w:t>t</w:t>
-            </w:r>
-            <w:r>
-              <w:rPr>
-                <w:rFonts w:eastAsia="Arial"/>
-                <w:w w:val="113"/>
-                <w:position w:val="-1"/>
-                <w:sz w:val="22"/>
-              </w:rPr>
-              <w:t>t</w:t>
-            </w:r>
-            <w:r>
-              <w:rPr>
-                <w:rFonts w:ascii="Times New Roman" w:eastAsia="Times New Roman" w:hAnsi="Times New Roman" w:cs="Times New Roman"/>
-                <w:spacing w:val="4"/>
-                <w:w w:val="113"/>
-                <w:position w:val="-1"/>
-                <w:sz w:val="22"/>
-              </w:rPr>
-              <w:t xml:space="preserve"> </w:t>
-            </w:r>
-            <w:r>
-              <w:rPr>
-                <w:rFonts w:eastAsia="Arial"/>
-                <w:spacing w:val="-1"/>
-                <w:position w:val="-1"/>
-                <w:sz w:val="22"/>
-              </w:rPr>
-              <w:t>de</w:t>
-            </w:r>
-            <w:r>
-              <w:rPr>
-                <w:rFonts w:eastAsia="Arial"/>
-                <w:position w:val="-1"/>
-                <w:sz w:val="22"/>
-              </w:rPr>
-              <w:t>r</w:t>
-            </w:r>
-            <w:r>
-              <w:rPr>
-                <w:rFonts w:ascii="Times New Roman" w:eastAsia="Times New Roman" w:hAnsi="Times New Roman" w:cs="Times New Roman"/>
-                <w:spacing w:val="39"/>
-                <w:position w:val="-1"/>
-                <w:sz w:val="22"/>
-              </w:rPr>
-              <w:t xml:space="preserve"> </w:t>
-            </w:r>
-            <w:r>
-              <w:rPr>
-                <w:rFonts w:eastAsia="Arial"/>
-                <w:w w:val="109"/>
-                <w:position w:val="-1"/>
-                <w:sz w:val="22"/>
-              </w:rPr>
-              <w:t>G</w:t>
-            </w:r>
-            <w:r>
-              <w:rPr>
-                <w:rFonts w:eastAsia="Arial"/>
-                <w:spacing w:val="2"/>
-                <w:w w:val="109"/>
-                <w:position w:val="-1"/>
-                <w:sz w:val="22"/>
-              </w:rPr>
-              <w:t>e</w:t>
-            </w:r>
-            <w:r>
-              <w:rPr>
-                <w:rFonts w:eastAsia="Arial"/>
-                <w:spacing w:val="-1"/>
-                <w:w w:val="109"/>
-                <w:position w:val="-1"/>
-                <w:sz w:val="22"/>
-              </w:rPr>
-              <w:t>s</w:t>
-            </w:r>
-            <w:r>
-              <w:rPr>
-                <w:rFonts w:eastAsia="Arial"/>
-                <w:spacing w:val="2"/>
-                <w:w w:val="109"/>
-                <w:position w:val="-1"/>
-                <w:sz w:val="22"/>
-              </w:rPr>
-              <w:t>a</w:t>
-            </w:r>
-            <w:r>
-              <w:rPr>
-                <w:rFonts w:eastAsia="Arial"/>
-                <w:spacing w:val="-1"/>
-                <w:w w:val="109"/>
-                <w:position w:val="-1"/>
-                <w:sz w:val="22"/>
-              </w:rPr>
-              <w:t>mt</w:t>
-            </w:r>
-            <w:r>
-              <w:rPr>
-                <w:rFonts w:eastAsia="Arial"/>
-                <w:spacing w:val="2"/>
-                <w:w w:val="109"/>
-                <w:position w:val="-1"/>
-                <w:sz w:val="22"/>
-              </w:rPr>
-              <w:t>l</w:t>
-            </w:r>
-            <w:r>
-              <w:rPr>
-                <w:rFonts w:eastAsia="Arial"/>
-                <w:spacing w:val="-1"/>
-                <w:w w:val="109"/>
-                <w:position w:val="-1"/>
-                <w:sz w:val="22"/>
-              </w:rPr>
-              <w:t>e</w:t>
-            </w:r>
-            <w:r>
-              <w:rPr>
-                <w:rFonts w:eastAsia="Arial"/>
-                <w:w w:val="109"/>
-                <w:position w:val="-1"/>
-                <w:sz w:val="22"/>
-              </w:rPr>
-              <w:t>i</w:t>
-            </w:r>
-            <w:r>
-              <w:rPr>
-                <w:rFonts w:eastAsia="Arial"/>
-                <w:spacing w:val="2"/>
-                <w:w w:val="109"/>
-                <w:position w:val="-1"/>
-                <w:sz w:val="22"/>
-              </w:rPr>
-              <w:t>s</w:t>
-            </w:r>
-            <w:r>
-              <w:rPr>
-                <w:rFonts w:eastAsia="Arial"/>
-                <w:spacing w:val="-1"/>
-                <w:w w:val="109"/>
-                <w:position w:val="-1"/>
-                <w:sz w:val="22"/>
-              </w:rPr>
-              <w:t>tung</w:t>
-            </w:r>
-            <w:r>
-              <w:rPr>
-                <w:rFonts w:eastAsia="Arial"/>
-                <w:spacing w:val="2"/>
-                <w:w w:val="109"/>
-                <w:position w:val="-1"/>
-                <w:sz w:val="22"/>
-              </w:rPr>
-              <w:t>e</w:t>
-            </w:r>
-            <w:r>
-              <w:rPr>
-                <w:rFonts w:eastAsia="Arial"/>
-                <w:w w:val="109"/>
-                <w:position w:val="-1"/>
-                <w:sz w:val="22"/>
-              </w:rPr>
-              <w:t>n:</w:t>
+              <w:t>Gesamtnote und Durchschnitt der Gesamtleistungen:</w:t>
             </w:r>
           </w:p>
         </w:tc>
-        <w:tc>
-          <w:tcPr>
-            <w:tcW w:w="2834" w:type="dxa"/>
-            <w:tcBorders>
-              <w:top w:val="nil"/>
-              <w:left w:val="nil"/>
-              <w:bottom w:val="nil"/>
-              <w:right w:val="nil"/>
-            </w:tcBorders>
-            <w:vAlign w:val="center"/>
-          </w:tcPr>
-          <w:p>
-            <w:pPr>
-              <w:jc w:val="center"/>
-              <w:rPr>
-                <w:sz w:val="12"/>
-                <w:szCs w:val="12"/>
-              </w:rPr>
-            </w:pPr>
-            <w:r>
-              <w:rPr>
-                <w:rStyle w:val="Formatvorlage26"/>
-              </w:rPr>
-              <w:fldChar w:fldCharType="begin">
-                <w:ffData>
-                  <w:name w:val="Text7"/>
-                  <w:enabled/>
-                  <w:calcOnExit w:val="0"/>
-                  <w:textInput>
-                    <w:default w:val="${gd}"/>
-                    <w:maxLength w:val="25"/>
-                  </w:textInput>
-                </w:ffData>
-              </w:fldChar>
-            </w:r>
-            <w:bookmarkStart w:id="5" w:name="Text7"/>
-            <w:r>
-              <w:rPr>
-                <w:rStyle w:val="Formatvorlage26"/>
-              </w:rPr>
-              <w:instrText xml:space="preserve"> FORMTEXT </w:instrText>
-            </w:r>
-            <w:r>
-              <w:rPr>
-                <w:rStyle w:val="Formatvorlage26"/>
-              </w:rPr>
-            </w:r>
-            <w:r>
-              <w:rPr>
-                <w:rStyle w:val="Formatvorlage26"/>
-              </w:rPr>
-              <w:fldChar w:fldCharType="separate"/>
-            </w:r>
-            <w:r>
-              <w:rPr>
-                <w:rStyle w:val="Formatvorlage26"/>
-                <w:noProof/>
-              </w:rPr>
-              <w:t>${gd}</w:t>
-            </w:r>
-            <w:r>
-              <w:rPr>
-                <w:rStyle w:val="Formatvorlage26"/>
-              </w:rPr>
-              <w:fldChar w:fldCharType="end"/>
-            </w:r>
-            <w:bookmarkEnd w:id="5"/>
-          </w:p>
-        </w:tc>
+        <w:sdt>
+          <w:sdtPr>
+            <w:rPr>
+              <w:rStyle w:val="Formatvorlage54"/>
+            </w:rPr>
+            <w:id w:val="30089091"/>
+            <w:placeholder>
+              <w:docPart w:val="8CFF6545D47D4210BBC507286A82BFBD"/>
+            </w:placeholder>
+            <w:dropDownList>
+              <w:listItem w:value="Wählen Sie ein Element aus."/>
+              <w:listItem w:displayText="sehr gut" w:value="sehr gut"/>
+              <w:listItem w:displayText="gut" w:value="gut"/>
+              <w:listItem w:displayText="befriedigend" w:value="befriedigend"/>
+              <w:listItem w:displayText="ausreichend" w:value="ausreichend"/>
+              <w:listItem w:displayText="mangelhaft" w:value="mangelhaft"/>
+              <w:listItem w:displayText="ungenügend" w:value="ungenügend"/>
+            </w:dropDownList>
+          </w:sdtPr>
+          <w:sdtEndPr>
+            <w:rPr>
+              <w:rStyle w:val="a0"/>
+              <w:sz w:val="14"/>
+              <w:szCs w:val="14"/>
+            </w:rPr>
+          </w:sdtEndPr>
+          <w:sdtContent>
+            <w:tc>
+              <w:tcPr>
+                <w:tcW w:w="2834" w:type="dxa"/>
+                <w:tcBorders>
+                  <w:top w:val="nil"/>
+                  <w:left w:val="nil"/>
+                  <w:bottom w:val="nil"/>
+                  <w:right w:val="nil"/>
+                </w:tcBorders>
+                <w:vAlign w:val="center"/>
+              </w:tcPr>
+              <w:p>
+                <w:pPr>
+                  <w:jc w:val="center"/>
+                  <w:rPr>
+                    <w:sz w:val="12"/>
+                    <w:szCs w:val="12"/>
+                  </w:rPr>
+                </w:pPr>
+                <w:r>
+                  <w:rPr>
+                    <w:rStyle w:val="Formatvorlage54"/>
+                  </w:rPr>
+                  <w:t>sehr gut</w:t>
+                </w:r>
+              </w:p>
+            </w:tc>
+          </w:sdtContent>
+        </w:sdt>
       </w:tr>
       <w:tr>
         <w:trPr>
@@ -4388,7 +3997,7 @@
                 </w:ffData>
               </w:fldChar>
             </w:r>
-            <w:bookmarkStart w:id="6" w:name="Text1"/>
+            <w:bookmarkStart w:id="5" w:name="Text1"/>
             <w:r>
               <w:rPr>
                 <w:sz w:val="22"/>
@@ -4411,21 +4020,7 @@
                 <w:noProof/>
                 <w:sz w:val="22"/>
               </w:rPr>
-              <w:t>${</w:t>
-            </w:r>
-            <w:r>
-              <w:rPr>
-                <w:noProof/>
-                <w:sz w:val="22"/>
-              </w:rPr>
-              <w:t>ags</w:t>
-            </w:r>
-            <w:r>
-              <w:rPr>
-                <w:noProof/>
-                <w:sz w:val="22"/>
-              </w:rPr>
-              <w:t>}</w:t>
+              <w:t>${ags}</w:t>
             </w:r>
             <w:r>
               <w:rPr>
@@ -4433,7 +4028,7 @@
               </w:rPr>
               <w:fldChar w:fldCharType="end"/>
             </w:r>
-            <w:bookmarkEnd w:id="6"/>
+            <w:bookmarkEnd w:id="5"/>
           </w:p>
         </w:tc>
       </w:tr>
@@ -4569,7 +4164,7 @@
                 </w:ffData>
               </w:fldChar>
             </w:r>
-            <w:bookmarkStart w:id="7" w:name="Text2"/>
+            <w:bookmarkStart w:id="6" w:name="Text2"/>
             <w:r>
               <w:rPr>
                 <w:rStyle w:val="Formatvorlage21"/>
@@ -4587,36 +4182,20 @@
               </w:rPr>
               <w:fldChar w:fldCharType="separate"/>
             </w:r>
-            <w:bookmarkStart w:id="8" w:name="_GoBack"/>
             <w:r>
               <w:rPr>
                 <w:rStyle w:val="Formatvorlage21"/>
                 <w:noProof/>
               </w:rPr>
-              <w:t>${</w:t>
+              <w:t>${comments_short}</w:t>
             </w:r>
             <w:r>
               <w:rPr>
                 <w:rStyle w:val="Formatvorlage21"/>
-                <w:noProof/>
-              </w:rPr>
-              <w:t>comments_short</w:t>
-            </w:r>
-            <w:r>
-              <w:rPr>
-                <w:rStyle w:val="Formatvorlage21"/>
-                <w:noProof/>
-              </w:rPr>
-              <w:t>}</w:t>
-            </w:r>
-            <w:bookmarkEnd w:id="8"/>
-            <w:r>
-              <w:rPr>
-                <w:rStyle w:val="Formatvorlage21"/>
               </w:rPr>
               <w:fldChar w:fldCharType="end"/>
             </w:r>
-            <w:bookmarkEnd w:id="7"/>
+            <w:bookmarkEnd w:id="6"/>
           </w:p>
         </w:tc>
       </w:tr>
@@ -4718,7 +4297,7 @@
                 </w:ffData>
               </w:fldChar>
             </w:r>
-            <w:bookmarkStart w:id="9" w:name="Text11"/>
+            <w:bookmarkStart w:id="7" w:name="Text11"/>
             <w:r>
               <w:rPr>
                 <w:sz w:val="22"/>
@@ -4749,7 +4328,7 @@
               </w:rPr>
               <w:fldChar w:fldCharType="end"/>
             </w:r>
-            <w:bookmarkEnd w:id="9"/>
+            <w:bookmarkEnd w:id="7"/>
           </w:p>
         </w:tc>
         <w:tc>
@@ -8532,6 +8111,35 @@
         </w:p>
       </w:docPartBody>
     </w:docPart>
+    <w:docPart>
+      <w:docPartPr>
+        <w:name w:val="8CFF6545D47D4210BBC507286A82BFBD"/>
+        <w:category>
+          <w:name w:val="Общие"/>
+          <w:gallery w:val="placeholder"/>
+        </w:category>
+        <w:types>
+          <w:type w:val="bbPlcHdr"/>
+        </w:types>
+        <w:behaviors>
+          <w:behavior w:val="content"/>
+        </w:behaviors>
+        <w:guid w:val="{32A6AF80-9934-4C94-B882-8767C695637A}"/>
+      </w:docPartPr>
+      <w:docPartBody>
+        <w:p>
+          <w:pPr>
+            <w:pStyle w:val="8CFF6545D47D4210BBC507286A82BFBD"/>
+          </w:pPr>
+          <w:r>
+            <w:rPr>
+              <w:rStyle w:val="a3"/>
+            </w:rPr>
+            <w:t>Wählen Sie ein Element aus.</w:t>
+          </w:r>
+        </w:p>
+      </w:docPartBody>
+    </w:docPart>
   </w:docParts>
 </w:glossaryDocument>
 </file>
@@ -8622,9 +8230,11 @@
   </w:compat>
   <w:rsids>
     <w:rsidRoot w:val="00A219CD"/>
+    <w:rsid w:val="000D3ED1"/>
     <w:rsid w:val="001A3985"/>
     <w:rsid w:val="00471F74"/>
     <w:rsid w:val="004734E9"/>
+    <w:rsid w:val="004C61EA"/>
     <w:rsid w:val="00656C55"/>
     <w:rsid w:val="00887535"/>
     <w:rsid w:val="00922DFE"/>
@@ -8635,6 +8245,8 @@
     <w:rsid w:val="00C73F77"/>
     <w:rsid w:val="00D86E2E"/>
     <w:rsid w:val="00DB108A"/>
+    <w:rsid w:val="00E35DAB"/>
+    <w:rsid w:val="00E5747A"/>
     <w:rsid w:val="00EA411C"/>
   </w:rsids>
   <m:mathPr>
@@ -9087,12 +8699,33 @@
     <w:basedOn w:val="a0"/>
     <w:uiPriority w:val="99"/>
     <w:semiHidden/>
+    <w:rsid w:val="00E5747A"/>
     <w:rPr>
       <w:color w:val="808080"/>
     </w:rPr>
   </w:style>
   <w:style w:type="paragraph" w:customStyle="1" w:styleId="973A8C4CA2C840318B46E525C7898108">
     <w:name w:val="973A8C4CA2C840318B46E525C7898108"/>
+  </w:style>
+  <w:style w:type="paragraph" w:customStyle="1" w:styleId="A8F1E0C3D24E4EC48A24526DB15B1FD6">
+    <w:name w:val="A8F1E0C3D24E4EC48A24526DB15B1FD6"/>
+    <w:rsid w:val="00E5747A"/>
+    <w:pPr>
+      <w:spacing w:after="160" w:line="259" w:lineRule="auto"/>
+    </w:pPr>
+    <w:rPr>
+      <w:lang w:val="ru-UA" w:eastAsia="ru-UA"/>
+    </w:rPr>
+  </w:style>
+  <w:style w:type="paragraph" w:customStyle="1" w:styleId="8CFF6545D47D4210BBC507286A82BFBD">
+    <w:name w:val="8CFF6545D47D4210BBC507286A82BFBD"/>
+    <w:rsid w:val="00E5747A"/>
+    <w:pPr>
+      <w:spacing w:after="160" w:line="259" w:lineRule="auto"/>
+    </w:pPr>
+    <w:rPr>
+      <w:lang w:val="ru-UA" w:eastAsia="ru-UA"/>
+    </w:rPr>
   </w:style>
 </w:styles>
 </file>

</xml_diff>

<commit_message>
return number value to Hauptschulabschlusszeugnis
</commit_message>
<xml_diff>
--- a/template/BP 2004/BP2004_GMS_Abschlusszeugnis_HS.docx
+++ b/template/BP 2004/BP2004_GMS_Abschlusszeugnis_HS.docx
@@ -248,7 +248,8 @@
         <w:gridCol w:w="2462"/>
         <w:gridCol w:w="1262"/>
         <w:gridCol w:w="893"/>
-        <w:gridCol w:w="2834"/>
+        <w:gridCol w:w="1417"/>
+        <w:gridCol w:w="1417"/>
       </w:tblGrid>
       <w:tr>
         <w:trPr>
@@ -258,7 +259,7 @@
         <w:tc>
           <w:tcPr>
             <w:tcW w:w="10206" w:type="dxa"/>
-            <w:gridSpan w:val="5"/>
+            <w:gridSpan w:val="6"/>
             <w:tcBorders>
               <w:top w:val="nil"/>
               <w:left w:val="nil"/>
@@ -338,7 +339,7 @@
         <w:tc>
           <w:tcPr>
             <w:tcW w:w="10206" w:type="dxa"/>
-            <w:gridSpan w:val="5"/>
+            <w:gridSpan w:val="6"/>
             <w:tcBorders>
               <w:left w:val="nil"/>
               <w:bottom w:val="nil"/>
@@ -375,7 +376,7 @@
         <w:tc>
           <w:tcPr>
             <w:tcW w:w="10206" w:type="dxa"/>
-            <w:gridSpan w:val="5"/>
+            <w:gridSpan w:val="6"/>
             <w:tcBorders>
               <w:top w:val="nil"/>
               <w:left w:val="nil"/>
@@ -536,7 +537,7 @@
         <w:tc>
           <w:tcPr>
             <w:tcW w:w="7451" w:type="dxa"/>
-            <w:gridSpan w:val="4"/>
+            <w:gridSpan w:val="5"/>
             <w:tcBorders>
               <w:top w:val="nil"/>
               <w:left w:val="nil"/>
@@ -711,7 +712,7 @@
         <w:tc>
           <w:tcPr>
             <w:tcW w:w="7451" w:type="dxa"/>
-            <w:gridSpan w:val="4"/>
+            <w:gridSpan w:val="5"/>
             <w:tcBorders>
               <w:top w:val="nil"/>
               <w:left w:val="nil"/>
@@ -809,7 +810,7 @@
         <w:tc>
           <w:tcPr>
             <w:tcW w:w="7451" w:type="dxa"/>
-            <w:gridSpan w:val="4"/>
+            <w:gridSpan w:val="5"/>
             <w:tcBorders>
               <w:top w:val="nil"/>
               <w:left w:val="nil"/>
@@ -882,7 +883,7 @@
         <w:tc>
           <w:tcPr>
             <w:tcW w:w="10206" w:type="dxa"/>
-            <w:gridSpan w:val="5"/>
+            <w:gridSpan w:val="6"/>
             <w:tcBorders>
               <w:top w:val="nil"/>
               <w:left w:val="nil"/>
@@ -942,7 +943,7 @@
         <w:tc>
           <w:tcPr>
             <w:tcW w:w="10206" w:type="dxa"/>
-            <w:gridSpan w:val="5"/>
+            <w:gridSpan w:val="6"/>
             <w:tcBorders>
               <w:top w:val="nil"/>
               <w:left w:val="nil"/>
@@ -1532,6 +1533,7 @@
             <w:tc>
               <w:tcPr>
                 <w:tcW w:w="2834" w:type="dxa"/>
+                <w:gridSpan w:val="2"/>
                 <w:tcBorders>
                   <w:top w:val="nil"/>
                   <w:left w:val="nil"/>
@@ -1705,6 +1707,7 @@
             <w:tc>
               <w:tcPr>
                 <w:tcW w:w="2834" w:type="dxa"/>
+                <w:gridSpan w:val="2"/>
                 <w:tcBorders>
                   <w:top w:val="nil"/>
                   <w:left w:val="nil"/>
@@ -1878,6 +1881,7 @@
             <w:tc>
               <w:tcPr>
                 <w:tcW w:w="2834" w:type="dxa"/>
+                <w:gridSpan w:val="2"/>
                 <w:tcBorders>
                   <w:top w:val="nil"/>
                   <w:left w:val="nil"/>
@@ -2052,6 +2056,7 @@
             <w:tc>
               <w:tcPr>
                 <w:tcW w:w="2834" w:type="dxa"/>
+                <w:gridSpan w:val="2"/>
                 <w:tcBorders>
                   <w:top w:val="nil"/>
                   <w:left w:val="nil"/>
@@ -2169,6 +2174,7 @@
             <w:tc>
               <w:tcPr>
                 <w:tcW w:w="2834" w:type="dxa"/>
+                <w:gridSpan w:val="2"/>
                 <w:tcBorders>
                   <w:top w:val="nil"/>
                   <w:left w:val="nil"/>
@@ -2286,6 +2292,7 @@
             <w:tc>
               <w:tcPr>
                 <w:tcW w:w="2834" w:type="dxa"/>
+                <w:gridSpan w:val="2"/>
                 <w:tcBorders>
                   <w:top w:val="nil"/>
                   <w:left w:val="nil"/>
@@ -2320,7 +2327,7 @@
         <w:tc>
           <w:tcPr>
             <w:tcW w:w="10206" w:type="dxa"/>
-            <w:gridSpan w:val="5"/>
+            <w:gridSpan w:val="6"/>
             <w:tcBorders>
               <w:top w:val="nil"/>
               <w:left w:val="nil"/>
@@ -2540,6 +2547,7 @@
             <w:tc>
               <w:tcPr>
                 <w:tcW w:w="2834" w:type="dxa"/>
+                <w:gridSpan w:val="2"/>
                 <w:tcBorders>
                   <w:top w:val="nil"/>
                   <w:left w:val="nil"/>
@@ -2574,7 +2582,7 @@
         <w:tc>
           <w:tcPr>
             <w:tcW w:w="10206" w:type="dxa"/>
-            <w:gridSpan w:val="5"/>
+            <w:gridSpan w:val="6"/>
             <w:tcBorders>
               <w:top w:val="nil"/>
               <w:left w:val="nil"/>
@@ -2787,6 +2795,7 @@
             <w:tc>
               <w:tcPr>
                 <w:tcW w:w="2834" w:type="dxa"/>
+                <w:gridSpan w:val="2"/>
                 <w:tcBorders>
                   <w:top w:val="nil"/>
                   <w:left w:val="nil"/>
@@ -2821,7 +2830,7 @@
         <w:tc>
           <w:tcPr>
             <w:tcW w:w="10206" w:type="dxa"/>
-            <w:gridSpan w:val="5"/>
+            <w:gridSpan w:val="6"/>
             <w:tcBorders>
               <w:top w:val="nil"/>
               <w:left w:val="nil"/>
@@ -3281,7 +3290,7 @@
         <w:tc>
           <w:tcPr>
             <w:tcW w:w="7451" w:type="dxa"/>
-            <w:gridSpan w:val="4"/>
+            <w:gridSpan w:val="5"/>
             <w:tcBorders>
               <w:top w:val="nil"/>
               <w:left w:val="nil"/>
@@ -3404,7 +3413,7 @@
             <w:tc>
               <w:tcPr>
                 <w:tcW w:w="7451" w:type="dxa"/>
-                <w:gridSpan w:val="4"/>
+                <w:gridSpan w:val="5"/>
                 <w:tcBorders>
                   <w:top w:val="nil"/>
                   <w:left w:val="nil"/>
@@ -3438,7 +3447,7 @@
         <w:tc>
           <w:tcPr>
             <w:tcW w:w="10206" w:type="dxa"/>
-            <w:gridSpan w:val="5"/>
+            <w:gridSpan w:val="6"/>
             <w:tcBorders>
               <w:top w:val="nil"/>
               <w:left w:val="nil"/>
@@ -3492,6 +3501,46 @@
             </w:r>
           </w:p>
         </w:tc>
+        <w:tc>
+          <w:tcPr>
+            <w:tcW w:w="1417" w:type="dxa"/>
+            <w:tcBorders>
+              <w:top w:val="nil"/>
+              <w:left w:val="nil"/>
+              <w:bottom w:val="nil"/>
+              <w:right w:val="nil"/>
+            </w:tcBorders>
+            <w:vAlign w:val="center"/>
+          </w:tcPr>
+          <w:p>
+            <w:pPr>
+              <w:jc w:val="center"/>
+              <w:rPr>
+                <w:sz w:val="22"/>
+              </w:rPr>
+            </w:pPr>
+            <w:r>
+              <w:rPr>
+                <w:sz w:val="22"/>
+              </w:rPr>
+              <w:t>${</w:t>
+            </w:r>
+            <w:proofErr w:type="spellStart"/>
+            <w:r>
+              <w:rPr>
+                <w:sz w:val="22"/>
+              </w:rPr>
+              <w:t>gd</w:t>
+            </w:r>
+            <w:proofErr w:type="spellEnd"/>
+            <w:r>
+              <w:rPr>
+                <w:sz w:val="22"/>
+              </w:rPr>
+              <w:t>}</w:t>
+            </w:r>
+          </w:p>
+        </w:tc>
         <w:sdt>
           <w:sdtPr>
             <w:rPr>
@@ -3499,7 +3548,7 @@
             </w:rPr>
             <w:id w:val="30089091"/>
             <w:placeholder>
-              <w:docPart w:val="8CFF6545D47D4210BBC507286A82BFBD"/>
+              <w:docPart w:val="1435BC18F612471AB9325B3699C7FDC8"/>
             </w:placeholder>
             <w:dropDownList>
               <w:listItem w:value="Wählen Sie ein Element aus."/>
@@ -3521,7 +3570,7 @@
           <w:sdtContent>
             <w:tc>
               <w:tcPr>
-                <w:tcW w:w="2834" w:type="dxa"/>
+                <w:tcW w:w="1417" w:type="dxa"/>
                 <w:tcBorders>
                   <w:top w:val="nil"/>
                   <w:left w:val="nil"/>
@@ -3557,7 +3606,7 @@
         <w:tc>
           <w:tcPr>
             <w:tcW w:w="10206" w:type="dxa"/>
-            <w:gridSpan w:val="5"/>
+            <w:gridSpan w:val="6"/>
             <w:tcBorders>
               <w:top w:val="nil"/>
               <w:left w:val="nil"/>
@@ -3970,7 +4019,7 @@
         <w:tc>
           <w:tcPr>
             <w:tcW w:w="10206" w:type="dxa"/>
-            <w:gridSpan w:val="5"/>
+            <w:gridSpan w:val="6"/>
             <w:tcBorders>
               <w:bottom w:val="single" w:sz="4" w:space="0" w:color="auto"/>
             </w:tcBorders>
@@ -4039,7 +4088,7 @@
         <w:tc>
           <w:tcPr>
             <w:tcW w:w="10206" w:type="dxa"/>
-            <w:gridSpan w:val="5"/>
+            <w:gridSpan w:val="6"/>
             <w:tcBorders>
               <w:left w:val="nil"/>
               <w:right w:val="nil"/>
@@ -4137,7 +4186,7 @@
         <w:tc>
           <w:tcPr>
             <w:tcW w:w="10206" w:type="dxa"/>
-            <w:gridSpan w:val="5"/>
+            <w:gridSpan w:val="6"/>
             <w:tcBorders>
               <w:bottom w:val="single" w:sz="4" w:space="0" w:color="auto"/>
             </w:tcBorders>
@@ -4334,6 +4383,7 @@
         <w:tc>
           <w:tcPr>
             <w:tcW w:w="2834" w:type="dxa"/>
+            <w:gridSpan w:val="2"/>
             <w:tcBorders>
               <w:left w:val="nil"/>
               <w:bottom w:val="nil"/>
@@ -4387,7 +4437,7 @@
         <w:tc>
           <w:tcPr>
             <w:tcW w:w="3727" w:type="dxa"/>
-            <w:gridSpan w:val="2"/>
+            <w:gridSpan w:val="3"/>
             <w:vMerge w:val="restart"/>
             <w:tcBorders>
               <w:top w:val="nil"/>
@@ -4561,7 +4611,7 @@
         <w:tc>
           <w:tcPr>
             <w:tcW w:w="3727" w:type="dxa"/>
-            <w:gridSpan w:val="2"/>
+            <w:gridSpan w:val="3"/>
             <w:vMerge/>
             <w:tcBorders>
               <w:top w:val="nil"/>
@@ -8113,7 +8163,7 @@
     </w:docPart>
     <w:docPart>
       <w:docPartPr>
-        <w:name w:val="8CFF6545D47D4210BBC507286A82BFBD"/>
+        <w:name w:val="1435BC18F612471AB9325B3699C7FDC8"/>
         <w:category>
           <w:name w:val="Общие"/>
           <w:gallery w:val="placeholder"/>
@@ -8124,12 +8174,12 @@
         <w:behaviors>
           <w:behavior w:val="content"/>
         </w:behaviors>
-        <w:guid w:val="{32A6AF80-9934-4C94-B882-8767C695637A}"/>
+        <w:guid w:val="{BADAF5ED-5E84-452B-851E-E0538EFA0223}"/>
       </w:docPartPr>
       <w:docPartBody>
         <w:p>
           <w:pPr>
-            <w:pStyle w:val="8CFF6545D47D4210BBC507286A82BFBD"/>
+            <w:pStyle w:val="1435BC18F612471AB9325B3699C7FDC8"/>
           </w:pPr>
           <w:r>
             <w:rPr>
@@ -8151,7 +8201,7 @@
     <w:charset w:val="CC"/>
     <w:family w:val="swiss"/>
     <w:pitch w:val="variable"/>
-    <w:sig w:usb0="E0002EFF" w:usb1="C000785B" w:usb2="00000009" w:usb3="00000000" w:csb0="000001FF" w:csb1="00000000"/>
+    <w:sig w:usb0="E0002AFF" w:usb1="C0007843" w:usb2="00000009" w:usb3="00000000" w:csb0="000001FF" w:csb1="00000000"/>
   </w:font>
   <w:font w:name="SimSun">
     <w:altName w:val="宋体"/>
@@ -8166,7 +8216,7 @@
     <w:charset w:val="CC"/>
     <w:family w:val="roman"/>
     <w:pitch w:val="variable"/>
-    <w:sig w:usb0="E0002EFF" w:usb1="C000785B" w:usb2="00000009" w:usb3="00000000" w:csb0="000001FF" w:csb1="00000000"/>
+    <w:sig w:usb0="E0002AFF" w:usb1="C0007843" w:usb2="00000009" w:usb3="00000000" w:csb0="000001FF" w:csb1="00000000"/>
   </w:font>
   <w:font w:name="Tahoma">
     <w:panose1 w:val="020B0604030504040204"/>
@@ -8180,14 +8230,14 @@
     <w:charset w:val="CC"/>
     <w:family w:val="swiss"/>
     <w:pitch w:val="variable"/>
-    <w:sig w:usb0="E0002EFF" w:usb1="C000247B" w:usb2="00000009" w:usb3="00000000" w:csb0="000001FF" w:csb1="00000000"/>
+    <w:sig w:usb0="E0002AFF" w:usb1="4000ACFF" w:usb2="00000001" w:usb3="00000000" w:csb0="000001FF" w:csb1="00000000"/>
   </w:font>
   <w:font w:name="Cambria">
     <w:panose1 w:val="02040503050406030204"/>
     <w:charset w:val="CC"/>
     <w:family w:val="roman"/>
     <w:pitch w:val="variable"/>
-    <w:sig w:usb0="E00006FF" w:usb1="420024FF" w:usb2="02000000" w:usb3="00000000" w:csb0="0000019F" w:csb1="00000000"/>
+    <w:sig w:usb0="A00002EF" w:usb1="4000004B" w:usb2="00000000" w:usb3="00000000" w:csb0="0000019F" w:csb1="00000000"/>
   </w:font>
   <w:font w:name="DengXian">
     <w:altName w:val="等线"/>
@@ -8209,7 +8259,7 @@
     <w:charset w:val="CC"/>
     <w:family w:val="swiss"/>
     <w:pitch w:val="variable"/>
-    <w:sig w:usb0="E0002AFF" w:usb1="C000247B" w:usb2="00000009" w:usb3="00000000" w:csb0="000001FF" w:csb1="00000000"/>
+    <w:sig w:usb0="A0002AEF" w:usb1="4000207B" w:usb2="00000000" w:usb3="00000000" w:csb0="000001FF" w:csb1="00000000"/>
   </w:font>
 </w:fonts>
 </file>
@@ -8237,6 +8287,7 @@
     <w:rsid w:val="004C61EA"/>
     <w:rsid w:val="00656C55"/>
     <w:rsid w:val="00887535"/>
+    <w:rsid w:val="008A4116"/>
     <w:rsid w:val="00922DFE"/>
     <w:rsid w:val="009F45D1"/>
     <w:rsid w:val="00A219CD"/>
@@ -8248,6 +8299,7 @@
     <w:rsid w:val="00E35DAB"/>
     <w:rsid w:val="00E5747A"/>
     <w:rsid w:val="00EA411C"/>
+    <w:rsid w:val="00F01C02"/>
   </w:rsids>
   <m:mathPr>
     <m:mathFont m:val="Cambria Math"/>
@@ -8699,7 +8751,7 @@
     <w:basedOn w:val="a0"/>
     <w:uiPriority w:val="99"/>
     <w:semiHidden/>
-    <w:rsid w:val="00E5747A"/>
+    <w:rsid w:val="00F01C02"/>
     <w:rPr>
       <w:color w:val="808080"/>
     </w:rPr>
@@ -8720,6 +8772,26 @@
   <w:style w:type="paragraph" w:customStyle="1" w:styleId="8CFF6545D47D4210BBC507286A82BFBD">
     <w:name w:val="8CFF6545D47D4210BBC507286A82BFBD"/>
     <w:rsid w:val="00E5747A"/>
+    <w:pPr>
+      <w:spacing w:after="160" w:line="259" w:lineRule="auto"/>
+    </w:pPr>
+    <w:rPr>
+      <w:lang w:val="ru-UA" w:eastAsia="ru-UA"/>
+    </w:rPr>
+  </w:style>
+  <w:style w:type="paragraph" w:customStyle="1" w:styleId="711B1AF3E9E54F8B9A01A89AEBE00254">
+    <w:name w:val="711B1AF3E9E54F8B9A01A89AEBE00254"/>
+    <w:rsid w:val="00F01C02"/>
+    <w:pPr>
+      <w:spacing w:after="160" w:line="259" w:lineRule="auto"/>
+    </w:pPr>
+    <w:rPr>
+      <w:lang w:val="ru-UA" w:eastAsia="ru-UA"/>
+    </w:rPr>
+  </w:style>
+  <w:style w:type="paragraph" w:customStyle="1" w:styleId="1435BC18F612471AB9325B3699C7FDC8">
+    <w:name w:val="1435BC18F612471AB9325B3699C7FDC8"/>
+    <w:rsid w:val="00F01C02"/>
     <w:pPr>
       <w:spacing w:after="160" w:line="259" w:lineRule="auto"/>
     </w:pPr>

</xml_diff>

<commit_message>
2004 templates are done do not use this version yet!
</commit_message>
<xml_diff>
--- a/template/BP 2004/BP2004_GMS_Abschlusszeugnis_HS.docx
+++ b/template/BP 2004/BP2004_GMS_Abschlusszeugnis_HS.docx
@@ -1490,8 +1490,6 @@
               </w:rPr>
               <w:t>erb</w:t>
             </w:r>
-            <w:bookmarkStart w:id="4" w:name="_GoBack"/>
-            <w:bookmarkEnd w:id="4"/>
             <w:r>
               <w:rPr>
                 <w:rFonts w:eastAsia="Arial"/>
@@ -3693,7 +3691,7 @@
                 </w:ffData>
               </w:fldChar>
             </w:r>
-            <w:bookmarkStart w:id="5" w:name="Text12"/>
+            <w:bookmarkStart w:id="4" w:name="Text12"/>
             <w:r>
               <w:rPr>
                 <w:sz w:val="20"/>
@@ -3724,7 +3722,7 @@
               </w:rPr>
               <w:fldChar w:fldCharType="end"/>
             </w:r>
-            <w:bookmarkEnd w:id="5"/>
+            <w:bookmarkEnd w:id="4"/>
           </w:p>
         </w:tc>
       </w:tr>
@@ -4231,7 +4229,7 @@
                 </w:ffData>
               </w:fldChar>
             </w:r>
-            <w:bookmarkStart w:id="6" w:name="Text7"/>
+            <w:bookmarkStart w:id="5" w:name="Text7"/>
             <w:r>
               <w:rPr>
                 <w:rStyle w:val="Formatvorlage26"/>
@@ -4272,7 +4270,7 @@
               </w:rPr>
               <w:fldChar w:fldCharType="end"/>
             </w:r>
-            <w:bookmarkEnd w:id="6"/>
+            <w:bookmarkEnd w:id="5"/>
           </w:p>
         </w:tc>
       </w:tr>
@@ -4773,7 +4771,7 @@
                 </w:ffData>
               </w:fldChar>
             </w:r>
-            <w:bookmarkStart w:id="7" w:name="Text1"/>
+            <w:bookmarkStart w:id="6" w:name="Text1"/>
             <w:r>
               <w:rPr>
                 <w:sz w:val="20"/>
@@ -4800,6 +4798,210 @@
             </w:r>
             <w:r>
               <w:rPr>
+                <w:sz w:val="20"/>
+              </w:rPr>
+              <w:fldChar w:fldCharType="end"/>
+            </w:r>
+            <w:bookmarkEnd w:id="6"/>
+          </w:p>
+        </w:tc>
+      </w:tr>
+      <w:tr>
+        <w:trPr>
+          <w:trHeight w:hRule="exact" w:val="397"/>
+          <w:jc w:val="center"/>
+        </w:trPr>
+        <w:tc>
+          <w:tcPr>
+            <w:tcW w:w="10206" w:type="dxa"/>
+            <w:gridSpan w:val="6"/>
+            <w:tcBorders>
+              <w:top w:val="nil"/>
+              <w:left w:val="nil"/>
+              <w:bottom w:val="nil"/>
+              <w:right w:val="nil"/>
+            </w:tcBorders>
+            <w:vAlign w:val="center"/>
+          </w:tcPr>
+          <w:p>
+            <w:pPr>
+              <w:rPr>
+                <w:b/>
+                <w:sz w:val="20"/>
+                <w:szCs w:val="20"/>
+              </w:rPr>
+            </w:pPr>
+            <w:r>
+              <w:rPr>
+                <w:rFonts w:eastAsia="Arial"/>
+                <w:b/>
+                <w:w w:val="111"/>
+                <w:sz w:val="20"/>
+                <w:szCs w:val="20"/>
+              </w:rPr>
+              <w:t>B</w:t>
+            </w:r>
+            <w:r>
+              <w:rPr>
+                <w:rFonts w:eastAsia="Arial"/>
+                <w:b/>
+                <w:spacing w:val="-1"/>
+                <w:w w:val="102"/>
+                <w:sz w:val="20"/>
+                <w:szCs w:val="20"/>
+              </w:rPr>
+              <w:t>e</w:t>
+            </w:r>
+            <w:r>
+              <w:rPr>
+                <w:rFonts w:eastAsia="Arial"/>
+                <w:b/>
+                <w:spacing w:val="-1"/>
+                <w:w w:val="109"/>
+                <w:sz w:val="20"/>
+                <w:szCs w:val="20"/>
+              </w:rPr>
+              <w:t>m</w:t>
+            </w:r>
+            <w:r>
+              <w:rPr>
+                <w:rFonts w:eastAsia="Arial"/>
+                <w:b/>
+                <w:spacing w:val="2"/>
+                <w:w w:val="102"/>
+                <w:sz w:val="20"/>
+                <w:szCs w:val="20"/>
+              </w:rPr>
+              <w:t>e</w:t>
+            </w:r>
+            <w:r>
+              <w:rPr>
+                <w:rFonts w:eastAsia="Arial"/>
+                <w:b/>
+                <w:spacing w:val="1"/>
+                <w:w w:val="119"/>
+                <w:sz w:val="20"/>
+                <w:szCs w:val="20"/>
+              </w:rPr>
+              <w:t>r</w:t>
+            </w:r>
+            <w:r>
+              <w:rPr>
+                <w:rFonts w:eastAsia="Arial"/>
+                <w:b/>
+                <w:spacing w:val="-1"/>
+                <w:w w:val="113"/>
+                <w:sz w:val="20"/>
+                <w:szCs w:val="20"/>
+              </w:rPr>
+              <w:t>k</w:t>
+            </w:r>
+            <w:r>
+              <w:rPr>
+                <w:rFonts w:eastAsia="Arial"/>
+                <w:b/>
+                <w:spacing w:val="-1"/>
+                <w:w w:val="112"/>
+                <w:sz w:val="20"/>
+                <w:szCs w:val="20"/>
+              </w:rPr>
+              <w:t>ung</w:t>
+            </w:r>
+            <w:r>
+              <w:rPr>
+                <w:rFonts w:eastAsia="Arial"/>
+                <w:b/>
+                <w:spacing w:val="2"/>
+                <w:w w:val="102"/>
+                <w:sz w:val="20"/>
+                <w:szCs w:val="20"/>
+              </w:rPr>
+              <w:t>e</w:t>
+            </w:r>
+            <w:r>
+              <w:rPr>
+                <w:rFonts w:eastAsia="Arial"/>
+                <w:b/>
+                <w:w w:val="112"/>
+                <w:sz w:val="20"/>
+                <w:szCs w:val="20"/>
+              </w:rPr>
+              <w:t>n:</w:t>
+            </w:r>
+          </w:p>
+        </w:tc>
+      </w:tr>
+      <w:tr>
+        <w:trPr>
+          <w:trHeight w:hRule="exact" w:val="737"/>
+          <w:jc w:val="center"/>
+        </w:trPr>
+        <w:tc>
+          <w:tcPr>
+            <w:tcW w:w="10206" w:type="dxa"/>
+            <w:gridSpan w:val="6"/>
+            <w:tcBorders>
+              <w:top w:val="nil"/>
+              <w:left w:val="nil"/>
+              <w:bottom w:val="nil"/>
+              <w:right w:val="nil"/>
+            </w:tcBorders>
+          </w:tcPr>
+          <w:p>
+            <w:pPr>
+              <w:spacing w:before="60"/>
+              <w:rPr>
+                <w:sz w:val="22"/>
+              </w:rPr>
+            </w:pPr>
+            <w:r>
+              <w:rPr>
+                <w:rStyle w:val="Formatvorlage21"/>
+                <w:sz w:val="20"/>
+              </w:rPr>
+              <w:fldChar w:fldCharType="begin">
+                <w:ffData>
+                  <w:name w:val="Text2"/>
+                  <w:enabled/>
+                  <w:calcOnExit w:val="0"/>
+                  <w:textInput>
+                    <w:maxLength w:val="500"/>
+                  </w:textInput>
+                </w:ffData>
+              </w:fldChar>
+            </w:r>
+            <w:bookmarkStart w:id="7" w:name="Text2"/>
+            <w:r>
+              <w:rPr>
+                <w:rStyle w:val="Formatvorlage21"/>
+                <w:sz w:val="20"/>
+              </w:rPr>
+              <w:instrText xml:space="preserve"> FORMTEXT </w:instrText>
+            </w:r>
+            <w:r>
+              <w:rPr>
+                <w:rStyle w:val="Formatvorlage21"/>
+                <w:sz w:val="20"/>
+              </w:rPr>
+            </w:r>
+            <w:r>
+              <w:rPr>
+                <w:rStyle w:val="Formatvorlage21"/>
+                <w:sz w:val="20"/>
+              </w:rPr>
+              <w:fldChar w:fldCharType="separate"/>
+            </w:r>
+            <w:r>
+              <w:rPr>
+                <w:rStyle w:val="Formatvorlage21"/>
+                <w:noProof/>
+                <w:sz w:val="20"/>
+              </w:rPr>
+              <w:t>${comments_short}</w:t>
+            </w:r>
+            <w:r>
+              <w:rPr>
+                <w:rStyle w:val="Formatvorlage21"/>
                 <w:sz w:val="20"/>
               </w:rPr>
               <w:fldChar w:fldCharType="end"/>
@@ -4829,223 +5031,21 @@
             <w:pPr>
               <w:rPr>
                 <w:b/>
-                <w:sz w:val="20"/>
-                <w:szCs w:val="20"/>
               </w:rPr>
             </w:pPr>
             <w:r>
               <w:rPr>
                 <w:rFonts w:eastAsia="Arial"/>
                 <w:b/>
-                <w:w w:val="111"/>
-                <w:sz w:val="20"/>
-                <w:szCs w:val="20"/>
-              </w:rPr>
-              <w:t>B</w:t>
-            </w:r>
-            <w:r>
-              <w:rPr>
-                <w:rFonts w:eastAsia="Arial"/>
-                <w:b/>
-                <w:spacing w:val="-1"/>
                 <w:w w:val="102"/>
                 <w:sz w:val="20"/>
-                <w:szCs w:val="20"/>
-              </w:rPr>
-              <w:t>e</w:t>
-            </w:r>
-            <w:r>
-              <w:rPr>
-                <w:rFonts w:eastAsia="Arial"/>
-                <w:b/>
-                <w:spacing w:val="-1"/>
-                <w:w w:val="109"/>
-                <w:sz w:val="20"/>
-                <w:szCs w:val="20"/>
-              </w:rPr>
-              <w:t>m</w:t>
-            </w:r>
-            <w:r>
-              <w:rPr>
-                <w:rFonts w:eastAsia="Arial"/>
-                <w:b/>
-                <w:spacing w:val="2"/>
-                <w:w w:val="102"/>
-                <w:sz w:val="20"/>
-                <w:szCs w:val="20"/>
-              </w:rPr>
-              <w:t>e</w:t>
-            </w:r>
-            <w:r>
-              <w:rPr>
-                <w:rFonts w:eastAsia="Arial"/>
-                <w:b/>
-                <w:spacing w:val="1"/>
-                <w:w w:val="119"/>
-                <w:sz w:val="20"/>
-                <w:szCs w:val="20"/>
-              </w:rPr>
-              <w:t>r</w:t>
-            </w:r>
-            <w:r>
-              <w:rPr>
-                <w:rFonts w:eastAsia="Arial"/>
-                <w:b/>
-                <w:spacing w:val="-1"/>
-                <w:w w:val="113"/>
-                <w:sz w:val="20"/>
-                <w:szCs w:val="20"/>
-              </w:rPr>
-              <w:t>k</w:t>
-            </w:r>
-            <w:r>
-              <w:rPr>
-                <w:rFonts w:eastAsia="Arial"/>
-                <w:b/>
-                <w:spacing w:val="-1"/>
-                <w:w w:val="112"/>
-                <w:sz w:val="20"/>
-                <w:szCs w:val="20"/>
-              </w:rPr>
-              <w:t>ung</w:t>
-            </w:r>
-            <w:r>
-              <w:rPr>
-                <w:rFonts w:eastAsia="Arial"/>
-                <w:b/>
-                <w:spacing w:val="2"/>
-                <w:w w:val="102"/>
-                <w:sz w:val="20"/>
-                <w:szCs w:val="20"/>
-              </w:rPr>
-              <w:t>e</w:t>
-            </w:r>
-            <w:r>
-              <w:rPr>
-                <w:rFonts w:eastAsia="Arial"/>
-                <w:b/>
-                <w:w w:val="112"/>
-                <w:sz w:val="20"/>
-                <w:szCs w:val="20"/>
-              </w:rPr>
-              <w:t>n:</w:t>
+              </w:rPr>
+              <w:t>Fremdsprachenniveau nach GER*</w:t>
             </w:r>
           </w:p>
         </w:tc>
-      </w:tr>
-      <w:tr>
-        <w:trPr>
-          <w:trHeight w:hRule="exact" w:val="737"/>
-          <w:jc w:val="center"/>
-        </w:trPr>
-        <w:tc>
-          <w:tcPr>
-            <w:tcW w:w="10206" w:type="dxa"/>
-            <w:gridSpan w:val="6"/>
-            <w:tcBorders>
-              <w:top w:val="nil"/>
-              <w:left w:val="nil"/>
-              <w:bottom w:val="nil"/>
-              <w:right w:val="nil"/>
-            </w:tcBorders>
-          </w:tcPr>
-          <w:p>
-            <w:pPr>
-              <w:spacing w:before="60"/>
-              <w:rPr>
-                <w:sz w:val="22"/>
-              </w:rPr>
-            </w:pPr>
-            <w:r>
-              <w:rPr>
-                <w:rStyle w:val="Formatvorlage21"/>
-                <w:sz w:val="20"/>
-              </w:rPr>
-              <w:fldChar w:fldCharType="begin">
-                <w:ffData>
-                  <w:name w:val="Text2"/>
-                  <w:enabled/>
-                  <w:calcOnExit w:val="0"/>
-                  <w:textInput>
-                    <w:maxLength w:val="500"/>
-                  </w:textInput>
-                </w:ffData>
-              </w:fldChar>
-            </w:r>
-            <w:bookmarkStart w:id="8" w:name="Text2"/>
-            <w:r>
-              <w:rPr>
-                <w:rStyle w:val="Formatvorlage21"/>
-                <w:sz w:val="20"/>
-              </w:rPr>
-              <w:instrText xml:space="preserve"> FORMTEXT </w:instrText>
-            </w:r>
-            <w:r>
-              <w:rPr>
-                <w:rStyle w:val="Formatvorlage21"/>
-                <w:sz w:val="20"/>
-              </w:rPr>
-            </w:r>
-            <w:r>
-              <w:rPr>
-                <w:rStyle w:val="Formatvorlage21"/>
-                <w:sz w:val="20"/>
-              </w:rPr>
-              <w:fldChar w:fldCharType="separate"/>
-            </w:r>
-            <w:r>
-              <w:rPr>
-                <w:rStyle w:val="Formatvorlage21"/>
-                <w:noProof/>
-                <w:sz w:val="20"/>
-              </w:rPr>
-              <w:t>${comments_short}</w:t>
-            </w:r>
-            <w:r>
-              <w:rPr>
-                <w:rStyle w:val="Formatvorlage21"/>
-                <w:sz w:val="20"/>
-              </w:rPr>
-              <w:fldChar w:fldCharType="end"/>
-            </w:r>
-            <w:bookmarkEnd w:id="8"/>
-          </w:p>
-        </w:tc>
-      </w:tr>
-      <w:tr>
-        <w:trPr>
-          <w:trHeight w:hRule="exact" w:val="397"/>
-          <w:jc w:val="center"/>
-        </w:trPr>
-        <w:tc>
-          <w:tcPr>
-            <w:tcW w:w="10206" w:type="dxa"/>
-            <w:gridSpan w:val="6"/>
-            <w:tcBorders>
-              <w:top w:val="nil"/>
-              <w:left w:val="nil"/>
-              <w:bottom w:val="nil"/>
-              <w:right w:val="nil"/>
-            </w:tcBorders>
-            <w:vAlign w:val="center"/>
-          </w:tcPr>
-          <w:p>
-            <w:pPr>
-              <w:rPr>
-                <w:b/>
-              </w:rPr>
-            </w:pPr>
-            <w:r>
-              <w:rPr>
-                <w:rFonts w:eastAsia="Arial"/>
-                <w:b/>
-                <w:w w:val="102"/>
-                <w:sz w:val="20"/>
-              </w:rPr>
-              <w:t>Fremdsprachenniveau nach GER*</w:t>
-            </w:r>
-          </w:p>
-        </w:tc>
+        <w:bookmarkStart w:id="8" w:name="_GoBack"/>
+        <w:bookmarkEnd w:id="8"/>
       </w:tr>
       <w:tr>
         <w:trPr>
@@ -5109,35 +5109,7 @@
                 <w:noProof/>
                 <w:sz w:val="20"/>
               </w:rPr>
-              <w:t> </w:t>
-            </w:r>
-            <w:r>
-              <w:rPr>
-                <w:noProof/>
-                <w:sz w:val="20"/>
-              </w:rPr>
-              <w:t> </w:t>
-            </w:r>
-            <w:r>
-              <w:rPr>
-                <w:noProof/>
-                <w:sz w:val="20"/>
-              </w:rPr>
-              <w:t> </w:t>
-            </w:r>
-            <w:r>
-              <w:rPr>
-                <w:noProof/>
-                <w:sz w:val="20"/>
-              </w:rPr>
-              <w:t> </w:t>
-            </w:r>
-            <w:r>
-              <w:rPr>
-                <w:noProof/>
-                <w:sz w:val="20"/>
-              </w:rPr>
-              <w:t> </w:t>
+              <w:t>${eng_niveau}</w:t>
             </w:r>
             <w:r>
               <w:rPr>
@@ -5158,11 +5130,11 @@
                 <w:placeholder>
                   <w:docPart w:val="D01EA0E0250241E0B7752E6ECA491890"/>
                 </w:placeholder>
-                <w:showingPlcHdr/>
                 <w:comboBox>
                   <w:listItem w:value="Wählen Sie ein Element aus."/>
                   <w:listItem w:displayText="   " w:value="   "/>
                   <w:listItem w:displayText="Französisch:" w:value="Französisch:"/>
+                  <w:listItem w:displayText="${fra_graded}" w:value="${fra_graded}"/>
                 </w:comboBox>
               </w:sdtPr>
               <w:sdtEndPr>
@@ -5174,11 +5146,23 @@
               <w:sdtContent>
                 <w:r>
                   <w:rPr>
-                    <w:rStyle w:val="ab"/>
-                    <w:rFonts w:ascii="Calibri" w:hAnsi="Calibri"/>
-                    <w:sz w:val="18"/>
+                    <w:rStyle w:val="Formatvorlage90"/>
                   </w:rPr>
-                  <w:t>Wählen Sie ein Element aus.</w:t>
+                  <w:t>${</w:t>
+                </w:r>
+                <w:proofErr w:type="spellStart"/>
+                <w:r>
+                  <w:rPr>
+                    <w:rStyle w:val="Formatvorlage90"/>
+                  </w:rPr>
+                  <w:t>fra_graded</w:t>
+                </w:r>
+                <w:proofErr w:type="spellEnd"/>
+                <w:r>
+                  <w:rPr>
+                    <w:rStyle w:val="Formatvorlage90"/>
+                  </w:rPr>
+                  <w:t>}</w:t>
                 </w:r>
               </w:sdtContent>
             </w:sdt>
@@ -5223,35 +5207,7 @@
                 <w:noProof/>
                 <w:sz w:val="20"/>
               </w:rPr>
-              <w:t> </w:t>
-            </w:r>
-            <w:r>
-              <w:rPr>
-                <w:noProof/>
-                <w:sz w:val="20"/>
-              </w:rPr>
-              <w:t> </w:t>
-            </w:r>
-            <w:r>
-              <w:rPr>
-                <w:noProof/>
-                <w:sz w:val="20"/>
-              </w:rPr>
-              <w:t> </w:t>
-            </w:r>
-            <w:r>
-              <w:rPr>
-                <w:noProof/>
-                <w:sz w:val="20"/>
-              </w:rPr>
-              <w:t> </w:t>
-            </w:r>
-            <w:r>
-              <w:rPr>
-                <w:noProof/>
-                <w:sz w:val="20"/>
-              </w:rPr>
-              <w:t> </w:t>
+              <w:t>${fra_niveau}</w:t>
             </w:r>
             <w:r>
               <w:rPr>
@@ -5272,11 +5228,11 @@
                 <w:placeholder>
                   <w:docPart w:val="D01EA0E0250241E0B7752E6ECA491890"/>
                 </w:placeholder>
-                <w:showingPlcHdr/>
                 <w:comboBox>
                   <w:listItem w:value="Wählen Sie ein Element aus."/>
                   <w:listItem w:displayText="   " w:value="   "/>
                   <w:listItem w:displayText="Spanisch:" w:value="Spanisch:"/>
+                  <w:listItem w:displayText="${spa_graded}" w:value="${spa_graded}"/>
                 </w:comboBox>
               </w:sdtPr>
               <w:sdtEndPr>
@@ -5288,11 +5244,23 @@
               <w:sdtContent>
                 <w:r>
                   <w:rPr>
-                    <w:rStyle w:val="ab"/>
-                    <w:rFonts w:ascii="Calibri" w:hAnsi="Calibri"/>
-                    <w:sz w:val="18"/>
+                    <w:rStyle w:val="Formatvorlage91"/>
                   </w:rPr>
-                  <w:t>Wählen Sie ein Element aus.</w:t>
+                  <w:t>${</w:t>
+                </w:r>
+                <w:proofErr w:type="spellStart"/>
+                <w:r>
+                  <w:rPr>
+                    <w:rStyle w:val="Formatvorlage91"/>
+                  </w:rPr>
+                  <w:t>spa_graded</w:t>
+                </w:r>
+                <w:proofErr w:type="spellEnd"/>
+                <w:r>
+                  <w:rPr>
+                    <w:rStyle w:val="Formatvorlage91"/>
+                  </w:rPr>
+                  <w:t>}</w:t>
                 </w:r>
               </w:sdtContent>
             </w:sdt>
@@ -5337,35 +5305,7 @@
                 <w:noProof/>
                 <w:sz w:val="20"/>
               </w:rPr>
-              <w:t> </w:t>
-            </w:r>
-            <w:r>
-              <w:rPr>
-                <w:noProof/>
-                <w:sz w:val="20"/>
-              </w:rPr>
-              <w:t> </w:t>
-            </w:r>
-            <w:r>
-              <w:rPr>
-                <w:noProof/>
-                <w:sz w:val="20"/>
-              </w:rPr>
-              <w:t> </w:t>
-            </w:r>
-            <w:r>
-              <w:rPr>
-                <w:noProof/>
-                <w:sz w:val="20"/>
-              </w:rPr>
-              <w:t> </w:t>
-            </w:r>
-            <w:r>
-              <w:rPr>
-                <w:noProof/>
-                <w:sz w:val="20"/>
-              </w:rPr>
-              <w:t> </w:t>
+              <w:t>${spa_niveau}</w:t>
             </w:r>
             <w:r>
               <w:rPr>
@@ -8774,6 +8714,7 @@
     <w:rsidRoot w:val="00F56D99"/>
     <w:rsid w:val="00075535"/>
     <w:rsid w:val="00344148"/>
+    <w:rsid w:val="00676DAE"/>
     <w:rsid w:val="00B85F9F"/>
     <w:rsid w:val="00DD7778"/>
     <w:rsid w:val="00F56D99"/>

</xml_diff>